<commit_message>
add hue & saturation management but disable it as it is not working properly
</commit_message>
<xml_diff>
--- a/Rapport/VANTYGHEM_ROOSENS_TOOL_DEVELOPMENT_Q1.docx
+++ b/Rapport/VANTYGHEM_ROOSENS_TOOL_DEVELOPMENT_Q1.docx
@@ -4002,13 +4002,14 @@
       </w:pPr>
       <w:r>
         <w:rPr>
+          <w:noProof/>
           <w:sz w:val="18"/>
           <w:szCs w:val="18"/>
         </w:rPr>
         <w:drawing>
-          <wp:inline distT="0" distB="0" distL="0" distR="0" wp14:anchorId="0005666A" wp14:editId="6A369E23">
-            <wp:extent cx="6277971" cy="3616087"/>
-            <wp:effectExtent l="0" t="0" r="8890" b="3810"/>
+          <wp:inline distT="0" distB="0" distL="0" distR="0" wp14:anchorId="0005666A" wp14:editId="4CF12E85">
+            <wp:extent cx="6287613" cy="3535942"/>
+            <wp:effectExtent l="0" t="0" r="0" b="7620"/>
             <wp:docPr id="1" name="Image 1"/>
             <wp:cNvGraphicFramePr>
               <a:graphicFrameLocks xmlns:a="http://schemas.openxmlformats.org/drawingml/2006/main" noChangeAspect="1"/>
@@ -4017,11 +4018,17 @@
               <a:graphicData uri="http://schemas.openxmlformats.org/drawingml/2006/picture">
                 <pic:pic xmlns:pic="http://schemas.openxmlformats.org/drawingml/2006/picture">
                   <pic:nvPicPr>
-                    <pic:cNvPr id="1" name=""/>
+                    <pic:cNvPr id="1" name="Image 1"/>
                     <pic:cNvPicPr/>
                   </pic:nvPicPr>
                   <pic:blipFill>
-                    <a:blip r:embed="rId13"/>
+                    <a:blip r:embed="rId13">
+                      <a:extLst>
+                        <a:ext uri="{28A0092B-C50C-407E-A947-70E740481C1C}">
+                          <a14:useLocalDpi xmlns:a14="http://schemas.microsoft.com/office/drawing/2010/main" val="0"/>
+                        </a:ext>
+                      </a:extLst>
+                    </a:blip>
                     <a:stretch>
                       <a:fillRect/>
                     </a:stretch>
@@ -4029,7 +4036,7 @@
                   <pic:spPr>
                     <a:xfrm>
                       <a:off x="0" y="0"/>
-                      <a:ext cx="6287613" cy="3621641"/>
+                      <a:ext cx="6287613" cy="3535942"/>
                     </a:xfrm>
                     <a:prstGeom prst="rect">
                       <a:avLst/>
@@ -5312,8 +5319,288 @@
     </w:p>
     <w:p>
       <w:pPr>
-        <w:pStyle w:val="Titre1"/>
+        <w:keepNext/>
+        <w:jc w:val="center"/>
       </w:pPr>
+      <w:r>
+        <w:rPr>
+          <w:noProof/>
+        </w:rPr>
+        <w:drawing>
+          <wp:inline distT="0" distB="0" distL="0" distR="0" wp14:anchorId="73E51388" wp14:editId="6F968F1C">
+            <wp:extent cx="3179928" cy="2438951"/>
+            <wp:effectExtent l="0" t="0" r="1905" b="0"/>
+            <wp:docPr id="14" name="Image 14" descr="Photo Processing Basics: Use Hue &amp; Saturation Effectively"/>
+            <wp:cNvGraphicFramePr>
+              <a:graphicFrameLocks xmlns:a="http://schemas.openxmlformats.org/drawingml/2006/main" noChangeAspect="1"/>
+            </wp:cNvGraphicFramePr>
+            <a:graphic xmlns:a="http://schemas.openxmlformats.org/drawingml/2006/main">
+              <a:graphicData uri="http://schemas.openxmlformats.org/drawingml/2006/picture">
+                <pic:pic xmlns:pic="http://schemas.openxmlformats.org/drawingml/2006/picture">
+                  <pic:nvPicPr>
+                    <pic:cNvPr id="0" name="Picture 1" descr="Photo Processing Basics: Use Hue &amp; Saturation Effectively"/>
+                    <pic:cNvPicPr>
+                      <a:picLocks noChangeAspect="1" noChangeArrowheads="1"/>
+                    </pic:cNvPicPr>
+                  </pic:nvPicPr>
+                  <pic:blipFill>
+                    <a:blip r:embed="rId17" cstate="print">
+                      <a:extLst>
+                        <a:ext uri="{28A0092B-C50C-407E-A947-70E740481C1C}">
+                          <a14:useLocalDpi xmlns:a14="http://schemas.microsoft.com/office/drawing/2010/main" val="0"/>
+                        </a:ext>
+                      </a:extLst>
+                    </a:blip>
+                    <a:srcRect/>
+                    <a:stretch>
+                      <a:fillRect/>
+                    </a:stretch>
+                  </pic:blipFill>
+                  <pic:spPr bwMode="auto">
+                    <a:xfrm>
+                      <a:off x="0" y="0"/>
+                      <a:ext cx="3191604" cy="2447906"/>
+                    </a:xfrm>
+                    <a:prstGeom prst="rect">
+                      <a:avLst/>
+                    </a:prstGeom>
+                    <a:noFill/>
+                    <a:ln>
+                      <a:noFill/>
+                    </a:ln>
+                  </pic:spPr>
+                </pic:pic>
+              </a:graphicData>
+            </a:graphic>
+          </wp:inline>
+        </w:drawing>
+      </w:r>
+    </w:p>
+    <w:p>
+      <w:pPr>
+        <w:pStyle w:val="Lgende"/>
+        <w:jc w:val="center"/>
+      </w:pPr>
+      <w:r>
+        <w:t xml:space="preserve">Figure </w:t>
+      </w:r>
+      <w:r>
+        <w:fldChar w:fldCharType="begin"/>
+      </w:r>
+      <w:r>
+        <w:instrText xml:space="preserve"> SEQ Figure \* ARABIC </w:instrText>
+      </w:r>
+      <w:r>
+        <w:fldChar w:fldCharType="separate"/>
+      </w:r>
+      <w:r>
+        <w:rPr>
+          <w:noProof/>
+        </w:rPr>
+        <w:t>2</w:t>
+      </w:r>
+      <w:r>
+        <w:fldChar w:fldCharType="end"/>
+      </w:r>
+      <w:r>
+        <w:t xml:space="preserve"> : UI de la fonction de modification Hue/Saturation dans Photoshop</w:t>
+      </w:r>
+    </w:p>
+    <w:p/>
+    <w:p>
+      <w:pPr>
+        <w:keepNext/>
+        <w:jc w:val="center"/>
+      </w:pPr>
+      <w:r>
+        <w:rPr>
+          <w:noProof/>
+        </w:rPr>
+        <w:drawing>
+          <wp:inline distT="0" distB="0" distL="0" distR="0" wp14:anchorId="02498D58" wp14:editId="538EB333">
+            <wp:extent cx="2449773" cy="1744111"/>
+            <wp:effectExtent l="0" t="0" r="8255" b="8890"/>
+            <wp:docPr id="25" name="Image 25" descr="5.5. Brightness-Contrast"/>
+            <wp:cNvGraphicFramePr>
+              <a:graphicFrameLocks xmlns:a="http://schemas.openxmlformats.org/drawingml/2006/main" noChangeAspect="1"/>
+            </wp:cNvGraphicFramePr>
+            <a:graphic xmlns:a="http://schemas.openxmlformats.org/drawingml/2006/main">
+              <a:graphicData uri="http://schemas.openxmlformats.org/drawingml/2006/picture">
+                <pic:pic xmlns:pic="http://schemas.openxmlformats.org/drawingml/2006/picture">
+                  <pic:nvPicPr>
+                    <pic:cNvPr id="0" name="Picture 3" descr="5.5. Brightness-Contrast"/>
+                    <pic:cNvPicPr>
+                      <a:picLocks noChangeAspect="1" noChangeArrowheads="1"/>
+                    </pic:cNvPicPr>
+                  </pic:nvPicPr>
+                  <pic:blipFill>
+                    <a:blip r:embed="rId18">
+                      <a:extLst>
+                        <a:ext uri="{28A0092B-C50C-407E-A947-70E740481C1C}">
+                          <a14:useLocalDpi xmlns:a14="http://schemas.microsoft.com/office/drawing/2010/main" val="0"/>
+                        </a:ext>
+                      </a:extLst>
+                    </a:blip>
+                    <a:srcRect/>
+                    <a:stretch>
+                      <a:fillRect/>
+                    </a:stretch>
+                  </pic:blipFill>
+                  <pic:spPr bwMode="auto">
+                    <a:xfrm>
+                      <a:off x="0" y="0"/>
+                      <a:ext cx="2462268" cy="1753007"/>
+                    </a:xfrm>
+                    <a:prstGeom prst="rect">
+                      <a:avLst/>
+                    </a:prstGeom>
+                    <a:noFill/>
+                    <a:ln>
+                      <a:noFill/>
+                    </a:ln>
+                  </pic:spPr>
+                </pic:pic>
+              </a:graphicData>
+            </a:graphic>
+          </wp:inline>
+        </w:drawing>
+      </w:r>
+    </w:p>
+    <w:p>
+      <w:pPr>
+        <w:pStyle w:val="Lgende"/>
+        <w:jc w:val="center"/>
+      </w:pPr>
+      <w:r>
+        <w:t xml:space="preserve">Figure </w:t>
+      </w:r>
+      <w:r>
+        <w:fldChar w:fldCharType="begin"/>
+      </w:r>
+      <w:r>
+        <w:instrText xml:space="preserve"> SEQ Figure \* ARABIC </w:instrText>
+      </w:r>
+      <w:r>
+        <w:fldChar w:fldCharType="separate"/>
+      </w:r>
+      <w:r>
+        <w:rPr>
+          <w:noProof/>
+        </w:rPr>
+        <w:t>3</w:t>
+      </w:r>
+      <w:r>
+        <w:fldChar w:fldCharType="end"/>
+      </w:r>
+      <w:r>
+        <w:t xml:space="preserve"> : UI de la fonction d'ajustement </w:t>
+      </w:r>
+      <w:proofErr w:type="spellStart"/>
+      <w:r>
+        <w:t>Brightness</w:t>
+      </w:r>
+      <w:proofErr w:type="spellEnd"/>
+      <w:r>
+        <w:t>/</w:t>
+      </w:r>
+      <w:proofErr w:type="spellStart"/>
+      <w:r>
+        <w:t>Contrast</w:t>
+      </w:r>
+      <w:proofErr w:type="spellEnd"/>
+      <w:r>
+        <w:t xml:space="preserve"> dans GIMP</w:t>
+      </w:r>
+    </w:p>
+    <w:p/>
+    <w:p>
+      <w:pPr>
+        <w:keepNext/>
+        <w:jc w:val="center"/>
+      </w:pPr>
+      <w:r>
+        <w:rPr>
+          <w:noProof/>
+        </w:rPr>
+        <w:drawing>
+          <wp:inline distT="0" distB="0" distL="0" distR="0" wp14:anchorId="480F5DE8" wp14:editId="32A4B49E">
+            <wp:extent cx="3411941" cy="2591773"/>
+            <wp:effectExtent l="0" t="0" r="0" b="0"/>
+            <wp:docPr id="26" name="Image 26" descr="Reducing Noise In Images With Photoshop"/>
+            <wp:cNvGraphicFramePr>
+              <a:graphicFrameLocks xmlns:a="http://schemas.openxmlformats.org/drawingml/2006/main" noChangeAspect="1"/>
+            </wp:cNvGraphicFramePr>
+            <a:graphic xmlns:a="http://schemas.openxmlformats.org/drawingml/2006/main">
+              <a:graphicData uri="http://schemas.openxmlformats.org/drawingml/2006/picture">
+                <pic:pic xmlns:pic="http://schemas.openxmlformats.org/drawingml/2006/picture">
+                  <pic:nvPicPr>
+                    <pic:cNvPr id="0" name="Picture 5" descr="Reducing Noise In Images With Photoshop"/>
+                    <pic:cNvPicPr>
+                      <a:picLocks noChangeAspect="1" noChangeArrowheads="1"/>
+                    </pic:cNvPicPr>
+                  </pic:nvPicPr>
+                  <pic:blipFill>
+                    <a:blip r:embed="rId19">
+                      <a:extLst>
+                        <a:ext uri="{28A0092B-C50C-407E-A947-70E740481C1C}">
+                          <a14:useLocalDpi xmlns:a14="http://schemas.microsoft.com/office/drawing/2010/main" val="0"/>
+                        </a:ext>
+                      </a:extLst>
+                    </a:blip>
+                    <a:srcRect/>
+                    <a:stretch>
+                      <a:fillRect/>
+                    </a:stretch>
+                  </pic:blipFill>
+                  <pic:spPr bwMode="auto">
+                    <a:xfrm>
+                      <a:off x="0" y="0"/>
+                      <a:ext cx="3423800" cy="2600781"/>
+                    </a:xfrm>
+                    <a:prstGeom prst="rect">
+                      <a:avLst/>
+                    </a:prstGeom>
+                    <a:noFill/>
+                    <a:ln>
+                      <a:noFill/>
+                    </a:ln>
+                  </pic:spPr>
+                </pic:pic>
+              </a:graphicData>
+            </a:graphic>
+          </wp:inline>
+        </w:drawing>
+      </w:r>
+    </w:p>
+    <w:p>
+      <w:pPr>
+        <w:pStyle w:val="Lgende"/>
+        <w:jc w:val="center"/>
+      </w:pPr>
+      <w:r>
+        <w:t xml:space="preserve">Figure </w:t>
+      </w:r>
+      <w:r>
+        <w:fldChar w:fldCharType="begin"/>
+      </w:r>
+      <w:r>
+        <w:instrText xml:space="preserve"> SEQ Figure \* ARABIC </w:instrText>
+      </w:r>
+      <w:r>
+        <w:fldChar w:fldCharType="separate"/>
+      </w:r>
+      <w:r>
+        <w:rPr>
+          <w:noProof/>
+        </w:rPr>
+        <w:t>4</w:t>
+      </w:r>
+      <w:r>
+        <w:fldChar w:fldCharType="end"/>
+      </w:r>
+      <w:r>
+        <w:t xml:space="preserve"> : UI de la fonction de réduction de bruit dans Photoshop</w:t>
+      </w:r>
     </w:p>
     <w:p>
       <w:pPr>
@@ -9603,13 +9890,14 @@
       </w:pPr>
       <w:r>
         <w:rPr>
+          <w:noProof/>
           <w:sz w:val="18"/>
           <w:szCs w:val="18"/>
         </w:rPr>
         <w:drawing>
-          <wp:inline distT="0" distB="0" distL="0" distR="0" wp14:anchorId="25066543" wp14:editId="50B4D0A2">
-            <wp:extent cx="4366061" cy="4251731"/>
-            <wp:effectExtent l="0" t="0" r="0" b="0"/>
+          <wp:inline distT="0" distB="0" distL="0" distR="0" wp14:anchorId="25066543" wp14:editId="457C474F">
+            <wp:extent cx="4378892" cy="4243112"/>
+            <wp:effectExtent l="0" t="0" r="3175" b="5080"/>
             <wp:docPr id="30" name="Image 30"/>
             <wp:cNvGraphicFramePr>
               <a:graphicFrameLocks xmlns:a="http://schemas.openxmlformats.org/drawingml/2006/main" noChangeAspect="1"/>
@@ -9618,11 +9906,17 @@
               <a:graphicData uri="http://schemas.openxmlformats.org/drawingml/2006/picture">
                 <pic:pic xmlns:pic="http://schemas.openxmlformats.org/drawingml/2006/picture">
                   <pic:nvPicPr>
-                    <pic:cNvPr id="1" name=""/>
+                    <pic:cNvPr id="30" name="Image 30"/>
                     <pic:cNvPicPr/>
                   </pic:nvPicPr>
                   <pic:blipFill>
-                    <a:blip r:embed="rId17"/>
+                    <a:blip r:embed="rId20" cstate="print">
+                      <a:extLst>
+                        <a:ext uri="{28A0092B-C50C-407E-A947-70E740481C1C}">
+                          <a14:useLocalDpi xmlns:a14="http://schemas.microsoft.com/office/drawing/2010/main" val="0"/>
+                        </a:ext>
+                      </a:extLst>
+                    </a:blip>
                     <a:stretch>
                       <a:fillRect/>
                     </a:stretch>
@@ -9630,7 +9924,7 @@
                   <pic:spPr>
                     <a:xfrm>
                       <a:off x="0" y="0"/>
-                      <a:ext cx="4378892" cy="4264226"/>
+                      <a:ext cx="4378892" cy="4243112"/>
                     </a:xfrm>
                     <a:prstGeom prst="rect">
                       <a:avLst/>
@@ -9680,8 +9974,8 @@
       </w:r>
     </w:p>
     <w:sectPr>
-      <w:headerReference w:type="default" r:id="rId18"/>
-      <w:footerReference w:type="default" r:id="rId19"/>
+      <w:headerReference w:type="default" r:id="rId21"/>
+      <w:footerReference w:type="default" r:id="rId22"/>
       <w:pgSz w:w="12240" w:h="15840"/>
       <w:pgMar w:top="1020" w:right="840" w:bottom="280" w:left="860" w:header="720" w:footer="720" w:gutter="0"/>
       <w:cols w:space="720"/>

</xml_diff>